<commit_message>
3. Ders eksik kaldı evde tamamla
</commit_message>
<xml_diff>
--- a/3.Ders C#/Notlar.docx
+++ b/3.Ders C#/Notlar.docx
@@ -361,6 +361,96 @@
           <w:szCs w:val="28"/>
         </w:rPr>
       </w:pPr>
+      <w:r>
+        <w:rPr>
+          <w:rFonts w:ascii="Lucida Console" w:hAnsi="Lucida Console" w:cs="Lucida Console"/>
+          <w:sz w:val="18"/>
+          <w:szCs w:val="18"/>
+        </w:rPr>
+        <w:t xml:space="preserve">$ </w:t>
+      </w:r>
+      <w:proofErr w:type="spellStart"/>
+      <w:r>
+        <w:rPr>
+          <w:rFonts w:ascii="Lucida Console" w:hAnsi="Lucida Console" w:cs="Lucida Console"/>
+          <w:sz w:val="18"/>
+          <w:szCs w:val="18"/>
+        </w:rPr>
+        <w:t>dotnet</w:t>
+      </w:r>
+      <w:proofErr w:type="spellEnd"/>
+      <w:r>
+        <w:rPr>
+          <w:rFonts w:ascii="Lucida Console" w:hAnsi="Lucida Console" w:cs="Lucida Console"/>
+          <w:sz w:val="18"/>
+          <w:szCs w:val="18"/>
+        </w:rPr>
+        <w:t xml:space="preserve"> </w:t>
+      </w:r>
+      <w:proofErr w:type="spellStart"/>
+      <w:r>
+        <w:rPr>
+          <w:rFonts w:ascii="Lucida Console" w:hAnsi="Lucida Console" w:cs="Lucida Console"/>
+          <w:sz w:val="18"/>
+          <w:szCs w:val="18"/>
+        </w:rPr>
+        <w:t>new</w:t>
+      </w:r>
+      <w:proofErr w:type="spellEnd"/>
+      <w:r>
+        <w:rPr>
+          <w:rFonts w:ascii="Lucida Console" w:hAnsi="Lucida Console" w:cs="Lucida Console"/>
+          <w:sz w:val="18"/>
+          <w:szCs w:val="18"/>
+        </w:rPr>
+        <w:t xml:space="preserve"> </w:t>
+      </w:r>
+      <w:proofErr w:type="spellStart"/>
+      <w:r>
+        <w:rPr>
+          <w:rFonts w:ascii="Lucida Console" w:hAnsi="Lucida Console" w:cs="Lucida Console"/>
+          <w:sz w:val="18"/>
+          <w:szCs w:val="18"/>
+        </w:rPr>
+        <w:t>sln</w:t>
+      </w:r>
+      <w:proofErr w:type="spellEnd"/>
+      <w:r>
+        <w:rPr>
+          <w:rFonts w:ascii="Lucida Console" w:hAnsi="Lucida Console" w:cs="Lucida Console"/>
+          <w:sz w:val="18"/>
+          <w:szCs w:val="18"/>
+        </w:rPr>
+        <w:t xml:space="preserve"> -n Day_01092024</w:t>
+      </w:r>
+      <w:r>
+        <w:rPr>
+          <w:rFonts w:ascii="Lucida Console" w:hAnsi="Lucida Console" w:cs="Lucida Console"/>
+          <w:sz w:val="18"/>
+          <w:szCs w:val="18"/>
+        </w:rPr>
+        <w:t xml:space="preserve"> </w:t>
+      </w:r>
+      <w:proofErr w:type="spellStart"/>
+      <w:r>
+        <w:rPr>
+          <w:rFonts w:ascii="Lucida Console" w:hAnsi="Lucida Console" w:cs="Lucida Console"/>
+          <w:sz w:val="18"/>
+          <w:szCs w:val="18"/>
+        </w:rPr>
+        <w:t>Solition</w:t>
+      </w:r>
+      <w:proofErr w:type="spellEnd"/>
+      <w:r>
+        <w:rPr>
+          <w:rFonts w:ascii="Lucida Console" w:hAnsi="Lucida Console" w:cs="Lucida Console"/>
+          <w:sz w:val="18"/>
+          <w:szCs w:val="18"/>
+        </w:rPr>
+        <w:t xml:space="preserve"> ile proje oluşturma</w:t>
+      </w:r>
+      <w:bookmarkStart w:id="0" w:name="_GoBack"/>
+      <w:bookmarkEnd w:id="0"/>
     </w:p>
     <w:p>
       <w:pPr>
@@ -371,8 +461,16 @@
           <w:szCs w:val="28"/>
         </w:rPr>
       </w:pPr>
-      <w:bookmarkStart w:id="0" w:name="_GoBack"/>
-      <w:bookmarkEnd w:id="0"/>
+    </w:p>
+    <w:p>
+      <w:pPr>
+        <w:rPr>
+          <w:rFonts w:ascii="Lucida Console" w:hAnsi="Lucida Console" w:cs="Lucida Console"/>
+          <w:color w:val="FF0000"/>
+          <w:sz w:val="28"/>
+          <w:szCs w:val="28"/>
+        </w:rPr>
+      </w:pPr>
     </w:p>
     <w:p>
       <w:pPr>

</xml_diff>